<commit_message>
Documento & versión SDK
</commit_message>
<xml_diff>
--- a/documentos/Avances.docx
+++ b/documentos/Avances.docx
@@ -6,14 +6,14 @@
       <w:pPr>
         <w:jc w:val="center"/>
         <w:rPr>
-          <w:rFonts w:ascii="Arial" w:eastAsia="Arial" w:hAnsi="Arial" w:cs="Arial"/>
-          <w:sz w:val="24"/>
-          <w:szCs w:val="24"/>
-        </w:rPr>
-      </w:pPr>
-      <w:r>
-        <w:rPr>
-          <w:rFonts w:ascii="Arial" w:eastAsia="Arial" w:hAnsi="Arial" w:cs="Arial"/>
+          <w:rFonts w:ascii="Arial" w:hAnsi="Arial" w:eastAsia="Arial" w:cs="Arial"/>
+          <w:sz w:val="24"/>
+          <w:szCs w:val="24"/>
+        </w:rPr>
+      </w:pPr>
+      <w:r>
+        <w:rPr>
+          <w:rFonts w:ascii="Arial" w:hAnsi="Arial" w:eastAsia="Arial" w:cs="Arial"/>
           <w:sz w:val="24"/>
           <w:szCs w:val="24"/>
         </w:rPr>
@@ -24,35 +24,25 @@
       <w:pPr>
         <w:jc w:val="center"/>
         <w:rPr>
-          <w:rFonts w:ascii="Arial" w:eastAsia="Arial" w:hAnsi="Arial" w:cs="Arial"/>
-          <w:sz w:val="24"/>
-          <w:szCs w:val="24"/>
-        </w:rPr>
-      </w:pPr>
-    </w:p>
-    <w:p>
-      <w:pPr>
-        <w:jc w:val="center"/>
-        <w:rPr>
-          <w:rFonts w:ascii="Arial" w:eastAsia="Arial" w:hAnsi="Arial" w:cs="Arial"/>
-          <w:sz w:val="24"/>
-          <w:szCs w:val="24"/>
-        </w:rPr>
-      </w:pPr>
-    </w:p>
-    <w:p>
-      <w:pPr>
-        <w:jc w:val="center"/>
-        <w:rPr>
-          <w:rFonts w:ascii="Arial" w:eastAsia="Arial" w:hAnsi="Arial" w:cs="Arial"/>
-          <w:sz w:val="24"/>
-          <w:szCs w:val="24"/>
-          <w:u w:val="single"/>
-        </w:rPr>
-      </w:pPr>
-      <w:r>
-        <w:rPr>
-          <w:rFonts w:ascii="Arial" w:eastAsia="Arial" w:hAnsi="Arial" w:cs="Arial"/>
+          <w:rFonts w:ascii="Arial" w:hAnsi="Arial" w:eastAsia="Arial" w:cs="Arial"/>
+          <w:sz w:val="24"/>
+          <w:szCs w:val="24"/>
+        </w:rPr>
+      </w:pPr>
+    </w:p>
+    <w:p>
+      <w:pPr>
+        <w:jc w:val="center"/>
+        <w:rPr>
+          <w:rFonts w:ascii="Arial" w:hAnsi="Arial" w:eastAsia="Arial" w:cs="Arial"/>
+          <w:sz w:val="24"/>
+          <w:szCs w:val="24"/>
+          <w:u w:val="single"/>
+        </w:rPr>
+      </w:pPr>
+      <w:r>
+        <w:rPr>
+          <w:rFonts w:ascii="Arial" w:hAnsi="Arial" w:eastAsia="Arial" w:cs="Arial"/>
           <w:sz w:val="24"/>
           <w:szCs w:val="24"/>
           <w:u w:val="single"/>
@@ -62,88 +52,210 @@
     </w:p>
     <w:p>
       <w:pPr>
-        <w:jc w:val="center"/>
-        <w:rPr>
-          <w:rFonts w:ascii="Arial" w:eastAsia="Arial" w:hAnsi="Arial" w:cs="Arial"/>
-          <w:sz w:val="24"/>
-          <w:szCs w:val="24"/>
-        </w:rPr>
-      </w:pPr>
-      <w:r>
-        <w:rPr>
-          <w:rFonts w:ascii="Arial" w:eastAsia="Arial" w:hAnsi="Arial" w:cs="Arial"/>
-          <w:sz w:val="24"/>
-          <w:szCs w:val="24"/>
-        </w:rPr>
-        <w:t>Nuestro objetivo general es</w:t>
-      </w:r>
-    </w:p>
-    <w:p>
-      <w:pPr>
-        <w:jc w:val="center"/>
-        <w:rPr>
-          <w:rFonts w:ascii="Arial" w:eastAsia="Arial" w:hAnsi="Arial" w:cs="Arial"/>
-          <w:sz w:val="24"/>
-          <w:szCs w:val="24"/>
-          <w:u w:val="single"/>
-        </w:rPr>
-      </w:pPr>
-    </w:p>
-    <w:p>
-      <w:pPr>
-        <w:jc w:val="center"/>
-        <w:rPr>
-          <w:rFonts w:ascii="Arial" w:eastAsia="Arial" w:hAnsi="Arial" w:cs="Arial"/>
-          <w:sz w:val="24"/>
-          <w:szCs w:val="24"/>
-          <w:u w:val="single"/>
-        </w:rPr>
-      </w:pPr>
-    </w:p>
-    <w:p>
-      <w:pPr>
-        <w:jc w:val="center"/>
-        <w:rPr>
-          <w:rFonts w:ascii="Arial" w:eastAsia="Arial" w:hAnsi="Arial" w:cs="Arial"/>
-          <w:sz w:val="24"/>
-          <w:szCs w:val="24"/>
-          <w:u w:val="single"/>
-        </w:rPr>
-      </w:pPr>
-      <w:r>
-        <w:rPr>
-          <w:rFonts w:ascii="Arial" w:eastAsia="Arial" w:hAnsi="Arial" w:cs="Arial"/>
-          <w:sz w:val="24"/>
-          <w:szCs w:val="24"/>
-          <w:u w:val="single"/>
-        </w:rPr>
-        <w:t>Objetivos Específicos</w:t>
-      </w:r>
-    </w:p>
-    <w:p>
-      <w:pPr>
-        <w:jc w:val="center"/>
-        <w:rPr>
-          <w:rFonts w:ascii="Arial" w:eastAsia="Arial" w:hAnsi="Arial" w:cs="Arial"/>
-          <w:sz w:val="24"/>
-          <w:szCs w:val="24"/>
-          <w:u w:val="single"/>
-        </w:rPr>
-      </w:pPr>
-    </w:p>
-    <w:p>
-      <w:pPr>
-        <w:jc w:val="center"/>
-        <w:rPr>
-          <w:rFonts w:ascii="Arial" w:eastAsia="Arial" w:hAnsi="Arial" w:cs="Arial"/>
-          <w:sz w:val="24"/>
-          <w:szCs w:val="24"/>
-          <w:u w:val="single"/>
-        </w:rPr>
-      </w:pPr>
-      <w:r>
-        <w:rPr>
-          <w:rFonts w:ascii="Arial" w:eastAsia="Arial" w:hAnsi="Arial" w:cs="Arial"/>
+        <w:pStyle w:val="Normal"/>
+        <w:bidi w:val="0"/>
+        <w:spacing w:before="0" w:beforeAutospacing="off" w:after="160" w:afterAutospacing="off" w:line="259" w:lineRule="auto"/>
+        <w:ind w:left="0" w:right="0"/>
+        <w:jc w:val="center"/>
+      </w:pPr>
+      <w:r>
+        <w:rPr>
+          <w:rFonts w:ascii="Arial" w:hAnsi="Arial" w:eastAsia="Arial" w:cs="Arial"/>
+          <w:sz w:val="24"/>
+          <w:szCs w:val="24"/>
+        </w:rPr>
+        <w:t>Diseñar un aplicativo web que permita ver el punto inicial del cliente y a donde este desea llegar, se da la ruta más corta con sus respectivos “”</w:t>
+      </w:r>
+    </w:p>
+    <w:p>
+      <w:pPr>
+        <w:pStyle w:val="Normal"/>
+        <w:bidi w:val="0"/>
+        <w:spacing w:before="0" w:beforeAutospacing="off" w:after="160" w:afterAutospacing="off" w:line="259" w:lineRule="auto"/>
+        <w:ind w:left="0" w:right="0"/>
+        <w:jc w:val="center"/>
+        <w:rPr>
+          <w:rFonts w:ascii="Arial" w:hAnsi="Arial" w:eastAsia="Arial" w:cs="Arial"/>
+          <w:sz w:val="24"/>
+          <w:szCs w:val="24"/>
+        </w:rPr>
+      </w:pPr>
+      <w:r>
+        <w:rPr>
+          <w:rFonts w:ascii="Arial" w:hAnsi="Arial" w:eastAsia="Arial" w:cs="Arial"/>
+          <w:sz w:val="24"/>
+          <w:szCs w:val="24"/>
+        </w:rPr>
+        <w:t xml:space="preserve">Ofrece servicios …. </w:t>
+      </w:r>
+    </w:p>
+    <w:p>
+      <w:pPr>
+        <w:pStyle w:val="Normal"/>
+        <w:jc w:val="center"/>
+        <w:rPr>
+          <w:rFonts w:ascii="Arial" w:hAnsi="Arial" w:eastAsia="Arial" w:cs="Arial"/>
+          <w:sz w:val="24"/>
+          <w:szCs w:val="24"/>
+          <w:u w:val="single"/>
+        </w:rPr>
+      </w:pPr>
+    </w:p>
+    <w:p>
+      <w:pPr>
+        <w:jc w:val="center"/>
+        <w:rPr>
+          <w:rFonts w:ascii="Arial" w:hAnsi="Arial" w:eastAsia="Arial" w:cs="Arial"/>
+          <w:sz w:val="24"/>
+          <w:szCs w:val="24"/>
+          <w:u w:val="single"/>
+        </w:rPr>
+      </w:pPr>
+      <w:r>
+        <w:rPr>
+          <w:rFonts w:ascii="Arial" w:hAnsi="Arial" w:eastAsia="Arial" w:cs="Arial"/>
+          <w:sz w:val="24"/>
+          <w:szCs w:val="24"/>
+          <w:u w:val="single"/>
+        </w:rPr>
+        <w:t>Objetivos Específicos:</w:t>
+      </w:r>
+    </w:p>
+    <w:p>
+      <w:pPr>
+        <w:pStyle w:val="Normal"/>
+        <w:jc w:val="center"/>
+        <w:rPr>
+          <w:rFonts w:ascii="Arial" w:hAnsi="Arial" w:eastAsia="Arial" w:cs="Arial"/>
+          <w:sz w:val="24"/>
+          <w:szCs w:val="24"/>
+          <w:u w:val="single"/>
+        </w:rPr>
+      </w:pPr>
+      <w:r>
+        <w:rPr>
+          <w:rFonts w:ascii="Arial" w:hAnsi="Arial" w:eastAsia="Arial" w:cs="Arial"/>
+          <w:sz w:val="24"/>
+          <w:szCs w:val="24"/>
+          <w:u w:val="none"/>
+        </w:rPr>
+        <w:t>-Realizar un diagnóstico cada cierto tiempo, para siempre estar al tanto de lo que pasa en las calles, y así siempre obtener el mejor resultado</w:t>
+      </w:r>
+    </w:p>
+    <w:p>
+      <w:pPr>
+        <w:pStyle w:val="Normal"/>
+        <w:jc w:val="center"/>
+        <w:rPr>
+          <w:rFonts w:ascii="Arial" w:hAnsi="Arial" w:eastAsia="Arial" w:cs="Arial"/>
+          <w:sz w:val="24"/>
+          <w:szCs w:val="24"/>
+          <w:u w:val="none"/>
+        </w:rPr>
+      </w:pPr>
+      <w:r>
+        <w:rPr>
+          <w:rFonts w:ascii="Arial" w:hAnsi="Arial" w:eastAsia="Arial" w:cs="Arial"/>
+          <w:sz w:val="24"/>
+          <w:szCs w:val="24"/>
+          <w:u w:val="none"/>
+        </w:rPr>
+        <w:t>- Analizar y comprender el funcionamiento y comportamiento de la geolocalización (Mapa)</w:t>
+      </w:r>
+    </w:p>
+    <w:p>
+      <w:pPr>
+        <w:pStyle w:val="Normal"/>
+        <w:jc w:val="center"/>
+        <w:rPr>
+          <w:rFonts w:ascii="Arial" w:hAnsi="Arial" w:eastAsia="Arial" w:cs="Arial"/>
+          <w:sz w:val="24"/>
+          <w:szCs w:val="24"/>
+          <w:u w:val="none"/>
+        </w:rPr>
+      </w:pPr>
+      <w:r>
+        <w:rPr>
+          <w:rFonts w:ascii="Arial" w:hAnsi="Arial" w:eastAsia="Arial" w:cs="Arial"/>
+          <w:sz w:val="24"/>
+          <w:szCs w:val="24"/>
+          <w:u w:val="none"/>
+        </w:rPr>
+        <w:t xml:space="preserve">- Obtener siempre la </w:t>
+      </w:r>
+      <w:r>
+        <w:rPr>
+          <w:rFonts w:ascii="Arial" w:hAnsi="Arial" w:eastAsia="Arial" w:cs="Arial"/>
+          <w:sz w:val="24"/>
+          <w:szCs w:val="24"/>
+          <w:u w:val="none"/>
+        </w:rPr>
+        <w:t>dirección</w:t>
+      </w:r>
+      <w:r>
+        <w:rPr>
+          <w:rFonts w:ascii="Arial" w:hAnsi="Arial" w:eastAsia="Arial" w:cs="Arial"/>
+          <w:sz w:val="24"/>
+          <w:szCs w:val="24"/>
+          <w:u w:val="none"/>
+        </w:rPr>
+        <w:t xml:space="preserve"> (Punto inicial) del cliente que quiera usarlo...</w:t>
+      </w:r>
+    </w:p>
+    <w:p>
+      <w:pPr>
+        <w:pStyle w:val="Normal"/>
+        <w:jc w:val="center"/>
+        <w:rPr>
+          <w:rFonts w:ascii="Arial" w:hAnsi="Arial" w:eastAsia="Arial" w:cs="Arial"/>
+          <w:noProof w:val="0"/>
+          <w:sz w:val="24"/>
+          <w:szCs w:val="24"/>
+          <w:lang w:val="es-CO"/>
+        </w:rPr>
+      </w:pPr>
+      <w:r>
+        <w:rPr>
+          <w:rFonts w:ascii="Arial" w:hAnsi="Arial" w:eastAsia="Arial" w:cs="Arial"/>
+          <w:b w:val="0"/>
+          <w:bCs w:val="0"/>
+          <w:i w:val="0"/>
+          <w:iCs w:val="0"/>
+          <w:caps w:val="0"/>
+          <w:smallCaps w:val="0"/>
+          <w:noProof w:val="0"/>
+          <w:color w:val="FFFFFF" w:themeColor="background1" w:themeTint="FF" w:themeShade="FF"/>
+          <w:sz w:val="24"/>
+          <w:szCs w:val="24"/>
+          <w:lang w:val="es-CO"/>
+        </w:rPr>
+        <w:t>Analizar y comprender el funcionamiento y comportamiento de la geolocalización</w:t>
+      </w:r>
+    </w:p>
+    <w:p>
+      <w:pPr>
+        <w:jc w:val="center"/>
+        <w:rPr>
+          <w:rFonts w:ascii="Arial" w:hAnsi="Arial" w:eastAsia="Arial" w:cs="Arial"/>
+          <w:sz w:val="24"/>
+          <w:szCs w:val="24"/>
+          <w:u w:val="single"/>
+        </w:rPr>
+      </w:pPr>
+    </w:p>
+    <w:p>
+      <w:pPr>
+        <w:jc w:val="center"/>
+        <w:rPr>
+          <w:rFonts w:ascii="Arial" w:hAnsi="Arial" w:eastAsia="Arial" w:cs="Arial"/>
+          <w:sz w:val="24"/>
+          <w:szCs w:val="24"/>
+          <w:u w:val="single"/>
+        </w:rPr>
+      </w:pPr>
+      <w:r>
+        <w:rPr>
+          <w:rFonts w:ascii="Arial" w:hAnsi="Arial" w:eastAsia="Arial" w:cs="Arial"/>
           <w:sz w:val="24"/>
           <w:szCs w:val="24"/>
           <w:u w:val="single"/>
@@ -155,26 +267,26 @@
       <w:pPr>
         <w:jc w:val="center"/>
         <w:rPr>
-          <w:rFonts w:ascii="Arial" w:eastAsia="Arial" w:hAnsi="Arial" w:cs="Arial"/>
-          <w:sz w:val="24"/>
-          <w:szCs w:val="24"/>
-          <w:u w:val="single"/>
-        </w:rPr>
-      </w:pPr>
-    </w:p>
-    <w:p>
-      <w:pPr>
-        <w:jc w:val="center"/>
-        <w:rPr>
-          <w:rFonts w:ascii="Arial" w:eastAsia="Arial" w:hAnsi="Arial" w:cs="Arial"/>
-          <w:sz w:val="24"/>
-          <w:szCs w:val="24"/>
-          <w:u w:val="single"/>
-        </w:rPr>
-      </w:pPr>
-      <w:r>
-        <w:rPr>
-          <w:rFonts w:ascii="Arial" w:eastAsia="Arial" w:hAnsi="Arial" w:cs="Arial"/>
+          <w:rFonts w:ascii="Arial" w:hAnsi="Arial" w:eastAsia="Arial" w:cs="Arial"/>
+          <w:sz w:val="24"/>
+          <w:szCs w:val="24"/>
+          <w:u w:val="single"/>
+        </w:rPr>
+      </w:pPr>
+    </w:p>
+    <w:p>
+      <w:pPr>
+        <w:jc w:val="center"/>
+        <w:rPr>
+          <w:rFonts w:ascii="Arial" w:hAnsi="Arial" w:eastAsia="Arial" w:cs="Arial"/>
+          <w:sz w:val="24"/>
+          <w:szCs w:val="24"/>
+          <w:u w:val="single"/>
+        </w:rPr>
+      </w:pPr>
+      <w:r>
+        <w:rPr>
+          <w:rFonts w:ascii="Arial" w:hAnsi="Arial" w:eastAsia="Arial" w:cs="Arial"/>
           <w:sz w:val="24"/>
           <w:szCs w:val="24"/>
           <w:u w:val="single"/>
@@ -183,7 +295,7 @@
       </w:r>
     </w:p>
     <w:sectPr>
-      <w:pgSz w:w="12240" w:h="15840"/>
+      <w:pgSz w:w="12240" w:h="15840" w:orient="portrait"/>
       <w:pgMar w:top="1417" w:right="1701" w:bottom="1417" w:left="1701" w:header="708" w:footer="708" w:gutter="0"/>
       <w:cols w:space="708"/>
       <w:docGrid w:linePitch="360"/>
@@ -192,12 +304,21 @@
 </w:document>
 </file>
 
+<file path=word/intelligence2.xml><?xml version="1.0" encoding="utf-8"?>
+<int2:intelligence xmlns:int2="http://schemas.microsoft.com/office/intelligence/2020/intelligence">
+  <int2:observations>
+    <int2:textHash int2:hashCode="aWfnB3LY7kUvYF" int2:id="f0QYPptu"/>
+  </int2:observations>
+  <int2:intelligenceSettings/>
+</int2:intelligence>
+</file>
+
 <file path=word/styles.xml><?xml version="1.0" encoding="utf-8"?>
 <w:styles xmlns:mc="http://schemas.openxmlformats.org/markup-compatibility/2006" xmlns:r="http://schemas.openxmlformats.org/officeDocument/2006/relationships" xmlns:w="http://schemas.openxmlformats.org/wordprocessingml/2006/main" xmlns:w14="http://schemas.microsoft.com/office/word/2010/wordml" xmlns:w15="http://schemas.microsoft.com/office/word/2012/wordml" xmlns:w16cex="http://schemas.microsoft.com/office/word/2018/wordml/cex" xmlns:w16cid="http://schemas.microsoft.com/office/word/2016/wordml/cid" xmlns:w16="http://schemas.microsoft.com/office/word/2018/wordml" xmlns:w16sdtdh="http://schemas.microsoft.com/office/word/2020/wordml/sdtdatahash" xmlns:w16se="http://schemas.microsoft.com/office/word/2015/wordml/symex" mc:Ignorable="w14 w15 w16se w16cid w16 w16cex w16sdtdh">
   <w:docDefaults>
     <w:rPrDefault>
       <w:rPr>
-        <w:rFonts w:asciiTheme="minorHAnsi" w:eastAsiaTheme="minorHAnsi" w:hAnsiTheme="minorHAnsi" w:cstheme="minorBidi"/>
+        <w:rFonts w:asciiTheme="minorHAnsi" w:hAnsiTheme="minorHAnsi" w:eastAsiaTheme="minorHAnsi" w:cstheme="minorBidi"/>
         <w:sz w:val="22"/>
         <w:szCs w:val="22"/>
         <w:lang w:val="es-CO" w:eastAsia="en-US" w:bidi="ar-SA"/>
@@ -212,14 +333,14 @@
   <w:latentStyles w:defLockedState="0" w:defUIPriority="99" w:defSemiHidden="0" w:defUnhideWhenUsed="0" w:defQFormat="0" w:count="376">
     <w:lsdException w:name="Normal" w:uiPriority="0" w:qFormat="1"/>
     <w:lsdException w:name="heading 1" w:uiPriority="9" w:qFormat="1"/>
-    <w:lsdException w:name="heading 2" w:semiHidden="1" w:uiPriority="9" w:unhideWhenUsed="1" w:qFormat="1"/>
-    <w:lsdException w:name="heading 3" w:semiHidden="1" w:uiPriority="9" w:unhideWhenUsed="1" w:qFormat="1"/>
-    <w:lsdException w:name="heading 4" w:semiHidden="1" w:uiPriority="9" w:unhideWhenUsed="1" w:qFormat="1"/>
-    <w:lsdException w:name="heading 5" w:semiHidden="1" w:uiPriority="9" w:unhideWhenUsed="1" w:qFormat="1"/>
-    <w:lsdException w:name="heading 6" w:semiHidden="1" w:uiPriority="9" w:unhideWhenUsed="1" w:qFormat="1"/>
-    <w:lsdException w:name="heading 7" w:semiHidden="1" w:uiPriority="9" w:unhideWhenUsed="1" w:qFormat="1"/>
-    <w:lsdException w:name="heading 8" w:semiHidden="1" w:uiPriority="9" w:unhideWhenUsed="1" w:qFormat="1"/>
-    <w:lsdException w:name="heading 9" w:semiHidden="1" w:uiPriority="9" w:unhideWhenUsed="1" w:qFormat="1"/>
+    <w:lsdException w:name="heading 2" w:uiPriority="9" w:semiHidden="1" w:unhideWhenUsed="1" w:qFormat="1"/>
+    <w:lsdException w:name="heading 3" w:uiPriority="9" w:semiHidden="1" w:unhideWhenUsed="1" w:qFormat="1"/>
+    <w:lsdException w:name="heading 4" w:uiPriority="9" w:semiHidden="1" w:unhideWhenUsed="1" w:qFormat="1"/>
+    <w:lsdException w:name="heading 5" w:uiPriority="9" w:semiHidden="1" w:unhideWhenUsed="1" w:qFormat="1"/>
+    <w:lsdException w:name="heading 6" w:uiPriority="9" w:semiHidden="1" w:unhideWhenUsed="1" w:qFormat="1"/>
+    <w:lsdException w:name="heading 7" w:uiPriority="9" w:semiHidden="1" w:unhideWhenUsed="1" w:qFormat="1"/>
+    <w:lsdException w:name="heading 8" w:uiPriority="9" w:semiHidden="1" w:unhideWhenUsed="1" w:qFormat="1"/>
+    <w:lsdException w:name="heading 9" w:uiPriority="9" w:semiHidden="1" w:unhideWhenUsed="1" w:qFormat="1"/>
     <w:lsdException w:name="index 1" w:semiHidden="1" w:unhideWhenUsed="1"/>
     <w:lsdException w:name="index 2" w:semiHidden="1" w:unhideWhenUsed="1"/>
     <w:lsdException w:name="index 3" w:semiHidden="1" w:unhideWhenUsed="1"/>
@@ -229,22 +350,22 @@
     <w:lsdException w:name="index 7" w:semiHidden="1" w:unhideWhenUsed="1"/>
     <w:lsdException w:name="index 8" w:semiHidden="1" w:unhideWhenUsed="1"/>
     <w:lsdException w:name="index 9" w:semiHidden="1" w:unhideWhenUsed="1"/>
-    <w:lsdException w:name="toc 1" w:semiHidden="1" w:uiPriority="39" w:unhideWhenUsed="1"/>
-    <w:lsdException w:name="toc 2" w:semiHidden="1" w:uiPriority="39" w:unhideWhenUsed="1"/>
-    <w:lsdException w:name="toc 3" w:semiHidden="1" w:uiPriority="39" w:unhideWhenUsed="1"/>
-    <w:lsdException w:name="toc 4" w:semiHidden="1" w:uiPriority="39" w:unhideWhenUsed="1"/>
-    <w:lsdException w:name="toc 5" w:semiHidden="1" w:uiPriority="39" w:unhideWhenUsed="1"/>
-    <w:lsdException w:name="toc 6" w:semiHidden="1" w:uiPriority="39" w:unhideWhenUsed="1"/>
-    <w:lsdException w:name="toc 7" w:semiHidden="1" w:uiPriority="39" w:unhideWhenUsed="1"/>
-    <w:lsdException w:name="toc 8" w:semiHidden="1" w:uiPriority="39" w:unhideWhenUsed="1"/>
-    <w:lsdException w:name="toc 9" w:semiHidden="1" w:uiPriority="39" w:unhideWhenUsed="1"/>
+    <w:lsdException w:name="toc 1" w:uiPriority="39" w:semiHidden="1" w:unhideWhenUsed="1"/>
+    <w:lsdException w:name="toc 2" w:uiPriority="39" w:semiHidden="1" w:unhideWhenUsed="1"/>
+    <w:lsdException w:name="toc 3" w:uiPriority="39" w:semiHidden="1" w:unhideWhenUsed="1"/>
+    <w:lsdException w:name="toc 4" w:uiPriority="39" w:semiHidden="1" w:unhideWhenUsed="1"/>
+    <w:lsdException w:name="toc 5" w:uiPriority="39" w:semiHidden="1" w:unhideWhenUsed="1"/>
+    <w:lsdException w:name="toc 6" w:uiPriority="39" w:semiHidden="1" w:unhideWhenUsed="1"/>
+    <w:lsdException w:name="toc 7" w:uiPriority="39" w:semiHidden="1" w:unhideWhenUsed="1"/>
+    <w:lsdException w:name="toc 8" w:uiPriority="39" w:semiHidden="1" w:unhideWhenUsed="1"/>
+    <w:lsdException w:name="toc 9" w:uiPriority="39" w:semiHidden="1" w:unhideWhenUsed="1"/>
     <w:lsdException w:name="Normal Indent" w:semiHidden="1" w:unhideWhenUsed="1"/>
     <w:lsdException w:name="footnote text" w:semiHidden="1" w:unhideWhenUsed="1"/>
     <w:lsdException w:name="annotation text" w:semiHidden="1" w:unhideWhenUsed="1"/>
     <w:lsdException w:name="header" w:semiHidden="1" w:unhideWhenUsed="1"/>
     <w:lsdException w:name="footer" w:semiHidden="1" w:unhideWhenUsed="1"/>
     <w:lsdException w:name="index heading" w:semiHidden="1" w:unhideWhenUsed="1"/>
-    <w:lsdException w:name="caption" w:semiHidden="1" w:uiPriority="35" w:unhideWhenUsed="1" w:qFormat="1"/>
+    <w:lsdException w:name="caption" w:uiPriority="35" w:semiHidden="1" w:unhideWhenUsed="1" w:qFormat="1"/>
     <w:lsdException w:name="table of figures" w:semiHidden="1" w:unhideWhenUsed="1"/>
     <w:lsdException w:name="envelope address" w:semiHidden="1" w:unhideWhenUsed="1"/>
     <w:lsdException w:name="envelope return" w:semiHidden="1" w:unhideWhenUsed="1"/>
@@ -275,7 +396,7 @@
     <w:lsdException w:name="Title" w:uiPriority="10" w:qFormat="1"/>
     <w:lsdException w:name="Closing" w:semiHidden="1" w:unhideWhenUsed="1"/>
     <w:lsdException w:name="Signature" w:semiHidden="1" w:unhideWhenUsed="1"/>
-    <w:lsdException w:name="Default Paragraph Font" w:semiHidden="1" w:uiPriority="1" w:unhideWhenUsed="1"/>
+    <w:lsdException w:name="Default Paragraph Font" w:uiPriority="1" w:semiHidden="1" w:unhideWhenUsed="1"/>
     <w:lsdException w:name="Body Text" w:semiHidden="1" w:unhideWhenUsed="1"/>
     <w:lsdException w:name="Body Text Indent" w:semiHidden="1" w:unhideWhenUsed="1"/>
     <w:lsdException w:name="List Continue" w:semiHidden="1" w:unhideWhenUsed="1"/>
@@ -475,8 +596,8 @@
     <w:lsdException w:name="Subtle Reference" w:uiPriority="31" w:qFormat="1"/>
     <w:lsdException w:name="Intense Reference" w:uiPriority="32" w:qFormat="1"/>
     <w:lsdException w:name="Book Title" w:uiPriority="33" w:qFormat="1"/>
-    <w:lsdException w:name="Bibliography" w:semiHidden="1" w:uiPriority="37" w:unhideWhenUsed="1"/>
-    <w:lsdException w:name="TOC Heading" w:semiHidden="1" w:uiPriority="39" w:unhideWhenUsed="1" w:qFormat="1"/>
+    <w:lsdException w:name="Bibliography" w:uiPriority="37" w:semiHidden="1" w:unhideWhenUsed="1"/>
+    <w:lsdException w:name="TOC Heading" w:uiPriority="39" w:semiHidden="1" w:unhideWhenUsed="1" w:qFormat="1"/>
     <w:lsdException w:name="Plain Table 1" w:uiPriority="41"/>
     <w:lsdException w:name="Plain Table 2" w:uiPriority="42"/>
     <w:lsdException w:name="Plain Table 3" w:uiPriority="43"/>
@@ -587,17 +708,17 @@
     <w:lsdException w:name="Unresolved Mention" w:semiHidden="1" w:unhideWhenUsed="1"/>
     <w:lsdException w:name="Smart Link" w:semiHidden="1" w:unhideWhenUsed="1"/>
   </w:latentStyles>
-  <w:style w:type="paragraph" w:default="1" w:styleId="Normal">
+  <w:style w:type="paragraph" w:styleId="Normal" w:default="1">
     <w:name w:val="Normal"/>
     <w:qFormat/>
   </w:style>
-  <w:style w:type="character" w:default="1" w:styleId="Fuentedeprrafopredeter">
+  <w:style w:type="character" w:styleId="DefaultParagraphFont" w:default="1">
     <w:name w:val="Default Paragraph Font"/>
     <w:uiPriority w:val="1"/>
     <w:semiHidden/>
     <w:unhideWhenUsed/>
   </w:style>
-  <w:style w:type="table" w:default="1" w:styleId="Tablanormal">
+  <w:style w:type="table" w:styleId="TableNormal" w:default="1">
     <w:name w:val="Normal Table"/>
     <w:uiPriority w:val="99"/>
     <w:semiHidden/>
@@ -612,7 +733,7 @@
       </w:tblCellMar>
     </w:tblPr>
   </w:style>
-  <w:style w:type="numbering" w:default="1" w:styleId="Sinlista">
+  <w:style w:type="numbering" w:styleId="NoList" w:default="1">
     <w:name w:val="No List"/>
     <w:uiPriority w:val="99"/>
     <w:semiHidden/>

</xml_diff>